<commit_message>
Cambio de nombre al doc + ejer1 finalizado
</commit_message>
<xml_diff>
--- a/Ejercicio 1.docx
+++ b/Ejercicio 1.docx
@@ -7,79 +7,149 @@
         <w:pStyle w:val="Ttulo1"/>
       </w:pPr>
       <w:r>
-        <w:t>Elección del lenguaje de programación</w:t>
+        <w:t xml:space="preserve">Elección del lenguaje de </w:t>
+      </w:r>
+      <w:r>
+        <w:t>programación</w:t>
+      </w:r>
+    </w:p>
+    <w:p/>
+    <w:p>
+      <w:r>
+        <w:t xml:space="preserve">La elección del lenguaje de programación para desarrollar </w:t>
+      </w:r>
+      <w:proofErr w:type="gramStart"/>
+      <w:r>
+        <w:t>este startup</w:t>
+      </w:r>
+      <w:proofErr w:type="gramEnd"/>
+      <w:r>
+        <w:t xml:space="preserve"> será java, debido a su estabilidad, escalabilidad y versatilidad. Gracias a su enfoque orientado a objetos nos permite desarrollar distintos roles como estudiante, profesor o cursos, facilitando así el desarrollo modular y mantenimiento </w:t>
+      </w:r>
+      <w:proofErr w:type="gramStart"/>
+      <w:r>
+        <w:t>del startup</w:t>
+      </w:r>
+      <w:proofErr w:type="gramEnd"/>
+      <w:r>
+        <w:t>.</w:t>
       </w:r>
     </w:p>
     <w:p>
       <w:r>
-        <w:t xml:space="preserve">La elección del lenguaje de programación para desarrollar </w:t>
-      </w:r>
-      <w:proofErr w:type="gramStart"/>
-      <w:r>
-        <w:t>este startup</w:t>
-      </w:r>
-      <w:proofErr w:type="gramEnd"/>
-      <w:r>
-        <w:t xml:space="preserve"> será java, debido a su estabilidad, escalabilidad y versatilidad. Gracias a su enfoque orientado a objetos nos permite desarrollar distintos roles como estudiante, profesor o cursos, facilitando así el desarrollo modular y mantenimiento </w:t>
-      </w:r>
-      <w:proofErr w:type="gramStart"/>
-      <w:r>
-        <w:t>del startup</w:t>
-      </w:r>
-      <w:proofErr w:type="gramEnd"/>
-      <w:r>
-        <w:t>.</w:t>
+        <w:t xml:space="preserve">Una de las principales ventajas de Java es la </w:t>
+      </w:r>
+      <w:r>
+        <w:t>independencia que proporciona la Máquina Virtual de Java (JVM). Gracias al JVM, podemos ejecutar el software en diversos sistemas operativos sin necesidad de modificaciones significantes en el código. Esta capacidad es clave en el sector educativo, donde buscamos alcanzar a usuarios con distintos entornos de trabajo. Además, con java podemos integrar herramientas empresariales y bases de datos relac</w:t>
+      </w:r>
+      <w:r>
+        <w:t>ionales, lo que aumenta la eficiencia al almacenar y analizar información.</w:t>
       </w:r>
     </w:p>
     <w:p>
       <w:r>
-        <w:t xml:space="preserve">Una de las principales ventajas de Java es la </w:t>
-      </w:r>
-      <w:r>
-        <w:t>independencia que proporciona la Máquina Virtual de Java (JVM). Gracias al JVM, podemos ejecutar el software en diversos sistemas operativos sin necesidad de modificaciones significantes en el código. Esta capacidad es clave en el sector educativo, donde buscamos alcanzar a usuarios con distintos entornos de trabajo. Además, con java podemos integrar herramientas empresariales y bases de datos relac</w:t>
-      </w:r>
-      <w:r>
-        <w:t>ionales, lo que aumenta la eficiencia al almacenar y analizar información.</w:t>
+        <w:t>Otro de sus puntos fuertes es la seguridad, incorporando mecanismos como el control de acceso, la gestión automática de memoria y la detección temprana de errores, características esenciales cuando manejamos datos sensibles como información de estudiantes y profesores. Encapsular este modelo orientado a objetos, refuerza la seguridad al restringir el acceso a la información solo a los componentes autorizados.</w:t>
       </w:r>
     </w:p>
     <w:p>
       <w:r>
-        <w:t>Otro de sus puntos fuertes es la seguridad, incorporando mecanismos como el control de acceso, la gestión automática de memoria y la detección temprana de errores, características esenciales cuando manejamos datos sensibles como información de estudiantes y profesores. Encapsular este modelo orientado a objetos, refuerza la seguridad al restringir el acceso a la información solo a los componentes autorizados.</w:t>
+        <w:t xml:space="preserve">En cuanto a escalabilidad, Java permite gestionar un gran número de usuarios sin que el rendimiento de la </w:t>
+      </w:r>
+      <w:proofErr w:type="gramStart"/>
+      <w:r>
+        <w:t>app</w:t>
+      </w:r>
+      <w:proofErr w:type="gramEnd"/>
+      <w:r>
+        <w:t xml:space="preserve"> se vea afectado. Spring </w:t>
+      </w:r>
+      <w:proofErr w:type="spellStart"/>
+      <w:r>
+        <w:t>Boot</w:t>
+      </w:r>
+      <w:proofErr w:type="spellEnd"/>
+      <w:r>
+        <w:t xml:space="preserve">, por ejemplo, ofrece soluciones para construir aplicaciones optimizadas para entornos en la nube, permitiendo expandir la infraestructura a medida que la </w:t>
+      </w:r>
+      <w:proofErr w:type="gramStart"/>
+      <w:r>
+        <w:t>app</w:t>
+      </w:r>
+      <w:proofErr w:type="gramEnd"/>
+      <w:r>
+        <w:t xml:space="preserve"> gane </w:t>
+      </w:r>
+      <w:r>
+        <w:t>tracción en el mercado.</w:t>
       </w:r>
     </w:p>
     <w:p>
       <w:r>
-        <w:t xml:space="preserve">En cuanto a escalabilidad, Java permite gestionar un gran número de usuarios sin que el rendimiento de la </w:t>
-      </w:r>
-      <w:proofErr w:type="gramStart"/>
-      <w:r>
-        <w:t>app</w:t>
-      </w:r>
-      <w:proofErr w:type="gramEnd"/>
-      <w:r>
-        <w:t xml:space="preserve"> se vea afectado. Spring </w:t>
+        <w:t xml:space="preserve">Además, java ofrece bibliotecas y </w:t>
       </w:r>
       <w:proofErr w:type="spellStart"/>
       <w:r>
-        <w:t>Boot</w:t>
+        <w:t>frameworks</w:t>
       </w:r>
       <w:proofErr w:type="spellEnd"/>
       <w:r>
-        <w:t xml:space="preserve">, por ejemplo, ofrece soluciones para construir aplicaciones optimizadas para entornos en la nube, permitiendo expandir la infraestructura a medida que la </w:t>
-      </w:r>
-      <w:proofErr w:type="gramStart"/>
-      <w:r>
-        <w:t>app</w:t>
-      </w:r>
-      <w:proofErr w:type="gramEnd"/>
-      <w:r>
-        <w:t xml:space="preserve"> gane </w:t>
-      </w:r>
-      <w:r>
-        <w:t>tracción en el mercado.</w:t>
+        <w:t xml:space="preserve"> especializados en integración de IA. Herramientas como Deeplearning4j y </w:t>
+      </w:r>
+      <w:proofErr w:type="spellStart"/>
+      <w:r>
+        <w:t>Weka</w:t>
+      </w:r>
+      <w:proofErr w:type="spellEnd"/>
+      <w:r>
+        <w:t xml:space="preserve"> ayudan a implementar modelos de lenguaje automática, lo que permite personalizar la experiencia de los usuarios y mejorar procesos educativos.</w:t>
       </w:r>
     </w:p>
-    <w:p/>
+    <w:p>
+      <w:r>
+        <w:t>Sin embargo, Java también tiene sus inconvenientes. Su tiempo de ejecución suele ser mas prolongado que el de otros lenguajes debido a la sobrecarga de JVM. Para minimizar esto, usaremos técnicas cómo la compilación Just</w:t>
+      </w:r>
+      <w:r>
+        <w:t>-</w:t>
+      </w:r>
+      <w:r>
+        <w:t>in</w:t>
+      </w:r>
+      <w:r>
+        <w:t>-</w:t>
+      </w:r>
+      <w:r>
+        <w:t>time y herramientas de perfilado para la detección y optimización de cuellos de botella en cuanto a rendimiento. La programación concurrente es una estrategia efectiva para mejorar la eficiencia del software.</w:t>
+      </w:r>
+    </w:p>
+    <w:p>
+      <w:r>
+        <w:t xml:space="preserve">Otro inconveniente es el consumo de memoria. Usaremos estructuras de datos adecuadas y aprovecharemos el </w:t>
+      </w:r>
+      <w:proofErr w:type="spellStart"/>
+      <w:r>
+        <w:t>Garb</w:t>
+      </w:r>
+      <w:r>
+        <w:t>age</w:t>
+      </w:r>
+      <w:proofErr w:type="spellEnd"/>
+      <w:r>
+        <w:t xml:space="preserve"> </w:t>
+      </w:r>
+      <w:proofErr w:type="spellStart"/>
+      <w:r>
+        <w:t>Collector</w:t>
+      </w:r>
+      <w:proofErr w:type="spellEnd"/>
+      <w:r>
+        <w:t xml:space="preserve"> para reducir el uso de memoria en sistemas con recursos limitados.</w:t>
+      </w:r>
+    </w:p>
+    <w:p>
+      <w:r>
+        <w:t>En cuanto a la curva de aprendizaje, Java es mas complejo que otros lenguajes como Python debido a ser un lenguaje fuertemente tipado. Sin embargo, este contratiempo se puede solventar contratando trabajadores con experiencia en el sector y especializados en este lenguaje.</w:t>
+      </w:r>
+    </w:p>
     <w:sectPr>
       <w:pgSz w:w="11906" w:h="16838"/>
       <w:pgMar w:top="1417" w:right="1701" w:bottom="1417" w:left="1701" w:header="708" w:footer="708" w:gutter="0"/>
@@ -693,6 +763,7 @@
   <w:style w:type="character" w:default="1" w:styleId="Fuentedeprrafopredeter">
     <w:name w:val="Default Paragraph Font"/>
     <w:uiPriority w:val="1"/>
+    <w:semiHidden/>
     <w:unhideWhenUsed/>
   </w:style>
   <w:style w:type="table" w:default="1" w:styleId="Tablanormal">

</xml_diff>